<commit_message>
Ich habe bei Mollenfelde ein paar Referenzen ergänzt Und einen Stegelitz die Werte noch ein bisschen optimiert.
</commit_message>
<xml_diff>
--- a/DATA/RAW/Mollenfelde/Plotverteilung Mollenfelde/Referenzierung Mollenfelde IBF.docx
+++ b/DATA/RAW/Mollenfelde/Plotverteilung Mollenfelde/Referenzierung Mollenfelde IBF.docx
@@ -30,9 +30,6 @@
       <w:r>
         <w:rPr/>
         <w:tab/>
-      </w:r>
-      <w:r>
-        <w:rPr/>
         <w:t>278 x = 37.9 y= 85.3899389648438</w:t>
       </w:r>
     </w:p>
@@ -44,9 +41,6 @@
       <w:r>
         <w:rPr/>
         <w:tab/>
-      </w:r>
-      <w:r>
-        <w:rPr/>
         <w:t>279: x = 36.4699694824219 und y = 85.5899389648438</w:t>
       </w:r>
     </w:p>
@@ -58,9 +52,6 @@
       <w:r>
         <w:rPr/>
         <w:tab/>
-      </w:r>
-      <w:r>
-        <w:rPr/>
         <w:t>Die Mitte beider Zahlen ergibt die Position von ref24 x = 37,185 und y = 85,49</w:t>
       </w:r>
     </w:p>
@@ -81,23 +72,7 @@
       </w:pPr>
       <w:r>
         <w:rPr/>
-        <w:t xml:space="preserve">Plot 32 liegt auf oder um Baum nummer 209 </w:t>
-      </w:r>
-      <w:r>
-        <w:rPr/>
-        <w:t xml:space="preserve">x= </w:t>
-      </w:r>
-      <w:r>
-        <w:rPr/>
-        <w:t xml:space="preserve"> 63.1999694824219 </w:t>
-      </w:r>
-      <w:r>
-        <w:rPr/>
-        <w:t xml:space="preserve">und y = </w:t>
-      </w:r>
-      <w:r>
-        <w:rPr/>
-        <w:t>42.1899694824219</w:t>
+        <w:t>Plot 32 liegt auf oder um Baum nummer 209 x=  63.1999694824219 und y = 42.1899694824219</w:t>
       </w:r>
     </w:p>
     <w:p>
@@ -137,7 +112,7 @@
       <w:tblGrid>
         <w:gridCol w:w="993"/>
         <w:gridCol w:w="2061"/>
-        <w:gridCol w:w="1856"/>
+        <w:gridCol w:w="1857"/>
       </w:tblGrid>
       <w:tr>
         <w:trPr>
@@ -152,6 +127,7 @@
           <w:p>
             <w:pPr>
               <w:pStyle w:val="Normal"/>
+              <w:widowControl w:val="false"/>
               <w:tabs>
                 <w:tab w:val="clear" w:pos="708"/>
               </w:tabs>
@@ -174,6 +150,7 @@
           <w:p>
             <w:pPr>
               <w:pStyle w:val="Normal"/>
+              <w:widowControl w:val="false"/>
               <w:tabs>
                 <w:tab w:val="clear" w:pos="708"/>
               </w:tabs>
@@ -189,13 +166,14 @@
         </w:tc>
         <w:tc>
           <w:tcPr>
-            <w:tcW w:w="1856" w:type="dxa"/>
+            <w:tcW w:w="1857" w:type="dxa"/>
             <w:tcBorders/>
             <w:vAlign w:val="bottom"/>
           </w:tcPr>
           <w:p>
             <w:pPr>
               <w:pStyle w:val="Normal"/>
+              <w:widowControl w:val="false"/>
               <w:tabs>
                 <w:tab w:val="clear" w:pos="708"/>
               </w:tabs>
@@ -223,6 +201,7 @@
           <w:p>
             <w:pPr>
               <w:pStyle w:val="Normal"/>
+              <w:widowControl w:val="false"/>
               <w:tabs>
                 <w:tab w:val="clear" w:pos="708"/>
               </w:tabs>
@@ -245,6 +224,7 @@
           <w:p>
             <w:pPr>
               <w:pStyle w:val="Normal"/>
+              <w:widowControl w:val="false"/>
               <w:tabs>
                 <w:tab w:val="clear" w:pos="708"/>
               </w:tabs>
@@ -260,13 +240,14 @@
         </w:tc>
         <w:tc>
           <w:tcPr>
-            <w:tcW w:w="1856" w:type="dxa"/>
+            <w:tcW w:w="1857" w:type="dxa"/>
             <w:tcBorders/>
             <w:vAlign w:val="bottom"/>
           </w:tcPr>
           <w:p>
             <w:pPr>
               <w:pStyle w:val="Normal"/>
+              <w:widowControl w:val="false"/>
               <w:tabs>
                 <w:tab w:val="clear" w:pos="708"/>
               </w:tabs>
@@ -294,6 +275,7 @@
           <w:p>
             <w:pPr>
               <w:pStyle w:val="Normal"/>
+              <w:widowControl w:val="false"/>
               <w:tabs>
                 <w:tab w:val="clear" w:pos="708"/>
               </w:tabs>
@@ -316,6 +298,7 @@
           <w:p>
             <w:pPr>
               <w:pStyle w:val="Normal"/>
+              <w:widowControl w:val="false"/>
               <w:tabs>
                 <w:tab w:val="clear" w:pos="708"/>
               </w:tabs>
@@ -331,13 +314,14 @@
         </w:tc>
         <w:tc>
           <w:tcPr>
-            <w:tcW w:w="1856" w:type="dxa"/>
+            <w:tcW w:w="1857" w:type="dxa"/>
             <w:tcBorders/>
             <w:vAlign w:val="bottom"/>
           </w:tcPr>
           <w:p>
             <w:pPr>
               <w:pStyle w:val="Normal"/>
+              <w:widowControl w:val="false"/>
               <w:tabs>
                 <w:tab w:val="clear" w:pos="708"/>
               </w:tabs>
@@ -365,6 +349,7 @@
           <w:p>
             <w:pPr>
               <w:pStyle w:val="Normal"/>
+              <w:widowControl w:val="false"/>
               <w:tabs>
                 <w:tab w:val="clear" w:pos="708"/>
               </w:tabs>
@@ -387,6 +372,7 @@
           <w:p>
             <w:pPr>
               <w:pStyle w:val="Normal"/>
+              <w:widowControl w:val="false"/>
               <w:tabs>
                 <w:tab w:val="clear" w:pos="708"/>
               </w:tabs>
@@ -395,11 +381,12 @@
               <w:rPr/>
             </w:pPr>
             <w:r>
+              <w:rPr/>
               <w:fldChar w:fldCharType="begin"/>
             </w:r>
             <w:r>
               <w:rPr/>
-              <w:instrText> =(B2+B3)/2</w:instrText>
+              <w:instrText> = (B2+B3)/2</w:instrText>
             </w:r>
             <w:r>
               <w:rPr/>
@@ -407,7 +394,7 @@
             </w:r>
             <w:r>
               <w:rPr/>
-              <w:t>81,64</w:t>
+              <w:t>0</w:t>
             </w:r>
             <w:r>
               <w:rPr/>
@@ -417,13 +404,14 @@
         </w:tc>
         <w:tc>
           <w:tcPr>
-            <w:tcW w:w="1856" w:type="dxa"/>
+            <w:tcW w:w="1857" w:type="dxa"/>
             <w:tcBorders/>
             <w:vAlign w:val="bottom"/>
           </w:tcPr>
           <w:p>
             <w:pPr>
               <w:pStyle w:val="Normal"/>
+              <w:widowControl w:val="false"/>
               <w:tabs>
                 <w:tab w:val="clear" w:pos="708"/>
               </w:tabs>
@@ -432,11 +420,12 @@
               <w:rPr/>
             </w:pPr>
             <w:r>
+              <w:rPr/>
               <w:fldChar w:fldCharType="begin"/>
             </w:r>
             <w:r>
               <w:rPr/>
-              <w:instrText> =(C2+C3)/2</w:instrText>
+              <w:instrText> = (C2+C3)/2</w:instrText>
             </w:r>
             <w:r>
               <w:rPr/>
@@ -444,7 +433,7 @@
             </w:r>
             <w:r>
               <w:rPr/>
-              <w:t>49,74</w:t>
+              <w:t>0</w:t>
             </w:r>
             <w:r>
               <w:rPr/>
@@ -457,6 +446,1499 @@
     <w:p>
       <w:pPr>
         <w:pStyle w:val="Normal"/>
+        <w:rPr/>
+      </w:pPr>
+      <w:r>
+        <w:rPr/>
+      </w:r>
+    </w:p>
+    <w:p>
+      <w:pPr>
+        <w:pStyle w:val="Normal"/>
+        <w:jc w:val="both"/>
+        <w:rPr/>
+      </w:pPr>
+      <w:r>
+        <w:rPr/>
+        <w:t>Plot 57: Baum 174 steht 50cm in SO von der SO Ecke</w:t>
+      </w:r>
+    </w:p>
+    <w:tbl>
+      <w:tblPr>
+        <w:tblW w:w="4683" w:type="dxa"/>
+        <w:jc w:val="left"/>
+        <w:tblInd w:w="0" w:type="dxa"/>
+        <w:tblLayout w:type="fixed"/>
+        <w:tblCellMar>
+          <w:top w:w="0" w:type="dxa"/>
+          <w:left w:w="108" w:type="dxa"/>
+          <w:bottom w:w="0" w:type="dxa"/>
+          <w:right w:w="108" w:type="dxa"/>
+        </w:tblCellMar>
+      </w:tblPr>
+      <w:tblGrid>
+        <w:gridCol w:w="1911"/>
+        <w:gridCol w:w="1385"/>
+        <w:gridCol w:w="1387"/>
+      </w:tblGrid>
+      <w:tr>
+        <w:trPr>
+          <w:trHeight w:val="300" w:hRule="atLeast"/>
+        </w:trPr>
+        <w:tc>
+          <w:tcPr>
+            <w:tcW w:w="1911" w:type="dxa"/>
+            <w:tcBorders>
+              <w:bottom w:val="single" w:sz="4" w:space="0" w:color="7F7F7F"/>
+            </w:tcBorders>
+            <w:shd w:color="auto" w:fill="FFFFFF"/>
+          </w:tcPr>
+          <w:p>
+            <w:pPr>
+              <w:pStyle w:val="Normal"/>
+              <w:tabs>
+                <w:tab w:val="clear" w:pos="708"/>
+              </w:tabs>
+              <w:bidi w:val="0"/>
+              <w:spacing w:before="0" w:after="0"/>
+              <w:ind w:left="0" w:right="0" w:hanging="0"/>
+              <w:jc w:val="right"/>
+              <w:rPr>
+                <w:rFonts w:eastAsia="Times New Roman" w:cs="Calibri"/>
+                <w:i/>
+                <w:i/>
+                <w:iCs/>
+                <w:color w:val="000000"/>
+                <w:sz w:val="20"/>
+                <w:szCs w:val="20"/>
+                <w:lang w:eastAsia="de-DE"/>
+              </w:rPr>
+            </w:pPr>
+            <w:r>
+              <w:rPr>
+                <w:rFonts w:eastAsia="Times New Roman" w:cs="Calibri"/>
+                <w:i/>
+                <w:iCs/>
+                <w:color w:val="000000"/>
+                <w:sz w:val="20"/>
+                <w:szCs w:val="20"/>
+                <w:lang w:eastAsia="de-DE"/>
+              </w:rPr>
+              <w:t>57</w:t>
+            </w:r>
+          </w:p>
+        </w:tc>
+        <w:tc>
+          <w:tcPr>
+            <w:tcW w:w="1385" w:type="dxa"/>
+            <w:tcBorders>
+              <w:bottom w:val="single" w:sz="4" w:space="0" w:color="7F7F7F"/>
+            </w:tcBorders>
+            <w:shd w:color="auto" w:fill="FFFFFF"/>
+          </w:tcPr>
+          <w:p>
+            <w:pPr>
+              <w:pStyle w:val="Normal"/>
+              <w:tabs>
+                <w:tab w:val="clear" w:pos="708"/>
+              </w:tabs>
+              <w:bidi w:val="0"/>
+              <w:spacing w:before="0" w:after="0"/>
+              <w:ind w:left="0" w:right="0" w:hanging="0"/>
+              <w:jc w:val="right"/>
+              <w:rPr/>
+            </w:pPr>
+            <w:r>
+              <w:rPr>
+                <w:rFonts w:eastAsia="Times New Roman" w:cs="Calibri"/>
+                <w:i/>
+                <w:iCs/>
+                <w:color w:val="000000"/>
+                <w:sz w:val="20"/>
+                <w:szCs w:val="20"/>
+                <w:lang w:eastAsia="de-DE"/>
+              </w:rPr>
+              <w:t>X Ostwert</w:t>
+            </w:r>
+          </w:p>
+        </w:tc>
+        <w:tc>
+          <w:tcPr>
+            <w:tcW w:w="1387" w:type="dxa"/>
+            <w:tcBorders>
+              <w:bottom w:val="single" w:sz="4" w:space="0" w:color="7F7F7F"/>
+            </w:tcBorders>
+            <w:shd w:color="auto" w:fill="FFFFFF"/>
+          </w:tcPr>
+          <w:p>
+            <w:pPr>
+              <w:pStyle w:val="Normal"/>
+              <w:tabs>
+                <w:tab w:val="clear" w:pos="708"/>
+              </w:tabs>
+              <w:bidi w:val="0"/>
+              <w:spacing w:before="0" w:after="0"/>
+              <w:ind w:left="0" w:right="0" w:hanging="0"/>
+              <w:jc w:val="right"/>
+              <w:rPr/>
+            </w:pPr>
+            <w:r>
+              <w:rPr>
+                <w:rFonts w:eastAsia="Times New Roman" w:cs="Calibri"/>
+                <w:i/>
+                <w:iCs/>
+                <w:color w:val="000000"/>
+                <w:sz w:val="20"/>
+                <w:szCs w:val="20"/>
+                <w:lang w:eastAsia="de-DE"/>
+              </w:rPr>
+              <w:t>Y Nordwert</w:t>
+            </w:r>
+          </w:p>
+        </w:tc>
+      </w:tr>
+      <w:tr>
+        <w:trPr>
+          <w:trHeight w:val="300" w:hRule="atLeast"/>
+        </w:trPr>
+        <w:tc>
+          <w:tcPr>
+            <w:tcW w:w="1911" w:type="dxa"/>
+            <w:tcBorders>
+              <w:right w:val="single" w:sz="4" w:space="0" w:color="7F7F7F"/>
+            </w:tcBorders>
+            <w:shd w:color="auto" w:fill="FFFFFF"/>
+          </w:tcPr>
+          <w:p>
+            <w:pPr>
+              <w:pStyle w:val="Normal"/>
+              <w:tabs>
+                <w:tab w:val="clear" w:pos="708"/>
+              </w:tabs>
+              <w:bidi w:val="0"/>
+              <w:spacing w:before="0" w:after="0"/>
+              <w:ind w:left="0" w:right="0" w:hanging="0"/>
+              <w:jc w:val="right"/>
+              <w:rPr/>
+            </w:pPr>
+            <w:r>
+              <w:rPr>
+                <w:rFonts w:eastAsia="Times New Roman" w:cs="Calibri"/>
+                <w:i/>
+                <w:iCs/>
+                <w:color w:val="000000"/>
+                <w:sz w:val="20"/>
+                <w:szCs w:val="20"/>
+                <w:lang w:eastAsia="de-DE"/>
+              </w:rPr>
+              <w:t xml:space="preserve">Werte des Baums </w:t>
+            </w:r>
+            <w:r>
+              <w:rPr>
+                <w:rFonts w:eastAsia="Times New Roman" w:cs="Calibri"/>
+                <w:i/>
+                <w:iCs/>
+                <w:color w:val="000000"/>
+                <w:sz w:val="20"/>
+                <w:szCs w:val="20"/>
+                <w:lang w:eastAsia="de-DE"/>
+              </w:rPr>
+              <w:t>174</w:t>
+            </w:r>
+          </w:p>
+        </w:tc>
+        <w:tc>
+          <w:tcPr>
+            <w:tcW w:w="1385" w:type="dxa"/>
+            <w:tcBorders/>
+            <w:shd w:color="auto" w:fill="F2F2F2"/>
+            <w:vAlign w:val="bottom"/>
+          </w:tcPr>
+          <w:p>
+            <w:pPr>
+              <w:pStyle w:val="Normal"/>
+              <w:tabs>
+                <w:tab w:val="clear" w:pos="708"/>
+              </w:tabs>
+              <w:bidi w:val="0"/>
+              <w:spacing w:before="0" w:after="0"/>
+              <w:ind w:left="0" w:right="0" w:hanging="0"/>
+              <w:jc w:val="right"/>
+              <w:rPr/>
+            </w:pPr>
+            <w:r>
+              <w:rPr>
+                <w:rFonts w:cs="Calibri"/>
+                <w:color w:val="000000"/>
+              </w:rPr>
+              <w:t>75,51</w:t>
+            </w:r>
+          </w:p>
+        </w:tc>
+        <w:tc>
+          <w:tcPr>
+            <w:tcW w:w="1387" w:type="dxa"/>
+            <w:tcBorders/>
+            <w:shd w:color="auto" w:fill="F2F2F2"/>
+            <w:vAlign w:val="bottom"/>
+          </w:tcPr>
+          <w:p>
+            <w:pPr>
+              <w:pStyle w:val="Normal"/>
+              <w:tabs>
+                <w:tab w:val="clear" w:pos="708"/>
+              </w:tabs>
+              <w:bidi w:val="0"/>
+              <w:spacing w:before="0" w:after="0"/>
+              <w:ind w:left="0" w:right="0" w:hanging="0"/>
+              <w:jc w:val="right"/>
+              <w:rPr/>
+            </w:pPr>
+            <w:r>
+              <w:rPr>
+                <w:rFonts w:cs="Calibri"/>
+                <w:color w:val="000000"/>
+              </w:rPr>
+              <w:t>99,23</w:t>
+            </w:r>
+          </w:p>
+        </w:tc>
+      </w:tr>
+      <w:tr>
+        <w:trPr>
+          <w:trHeight w:val="300" w:hRule="atLeast"/>
+        </w:trPr>
+        <w:tc>
+          <w:tcPr>
+            <w:tcW w:w="1911" w:type="dxa"/>
+            <w:tcBorders>
+              <w:right w:val="single" w:sz="4" w:space="0" w:color="7F7F7F"/>
+            </w:tcBorders>
+            <w:shd w:color="auto" w:fill="FFFFFF"/>
+          </w:tcPr>
+          <w:p>
+            <w:pPr>
+              <w:pStyle w:val="Normal"/>
+              <w:tabs>
+                <w:tab w:val="clear" w:pos="708"/>
+              </w:tabs>
+              <w:bidi w:val="0"/>
+              <w:spacing w:before="0" w:after="0"/>
+              <w:ind w:left="0" w:right="0" w:hanging="0"/>
+              <w:jc w:val="right"/>
+              <w:rPr/>
+            </w:pPr>
+            <w:r>
+              <w:rPr>
+                <w:rFonts w:eastAsia="Times New Roman" w:cs="Calibri"/>
+                <w:i/>
+                <w:iCs/>
+                <w:color w:val="000000"/>
+                <w:sz w:val="20"/>
+                <w:szCs w:val="20"/>
+                <w:lang w:eastAsia="de-DE"/>
+              </w:rPr>
+              <w:t>Distanz</w:t>
+            </w:r>
+          </w:p>
+        </w:tc>
+        <w:tc>
+          <w:tcPr>
+            <w:tcW w:w="1385" w:type="dxa"/>
+            <w:tcBorders/>
+          </w:tcPr>
+          <w:p>
+            <w:pPr>
+              <w:pStyle w:val="Normal"/>
+              <w:tabs>
+                <w:tab w:val="clear" w:pos="708"/>
+              </w:tabs>
+              <w:bidi w:val="0"/>
+              <w:spacing w:before="0" w:after="0"/>
+              <w:ind w:left="0" w:right="0" w:hanging="0"/>
+              <w:jc w:val="right"/>
+              <w:rPr/>
+            </w:pPr>
+            <w:r>
+              <w:rPr>
+                <w:rFonts w:cs="Calibri"/>
+                <w:color w:val="000000"/>
+                <w:sz w:val="20"/>
+                <w:szCs w:val="20"/>
+                <w:lang w:eastAsia="de-DE"/>
+              </w:rPr>
+              <w:t>-</w:t>
+            </w:r>
+            <w:r>
+              <w:rPr>
+                <w:rFonts w:cs="Calibri"/>
+                <w:color w:val="000000"/>
+                <w:sz w:val="20"/>
+                <w:szCs w:val="20"/>
+                <w:lang w:eastAsia="de-DE"/>
+              </w:rPr>
+              <w:t>85</w:t>
+            </w:r>
+            <w:r>
+              <w:rPr>
+                <w:rFonts w:cs="Calibri"/>
+                <w:color w:val="000000"/>
+                <w:sz w:val="20"/>
+                <w:szCs w:val="20"/>
+                <w:lang w:eastAsia="de-DE"/>
+              </w:rPr>
+              <w:t>cm</w:t>
+            </w:r>
+          </w:p>
+        </w:tc>
+        <w:tc>
+          <w:tcPr>
+            <w:tcW w:w="1387" w:type="dxa"/>
+            <w:tcBorders/>
+          </w:tcPr>
+          <w:p>
+            <w:pPr>
+              <w:pStyle w:val="ListParagraph"/>
+              <w:widowControl/>
+              <w:tabs>
+                <w:tab w:val="clear" w:pos="708"/>
+              </w:tabs>
+              <w:suppressAutoHyphens w:val="true"/>
+              <w:bidi w:val="0"/>
+              <w:spacing w:lineRule="auto" w:line="259" w:before="0" w:after="0"/>
+              <w:ind w:left="113" w:right="0" w:hanging="0"/>
+              <w:contextualSpacing/>
+              <w:jc w:val="center"/>
+              <w:rPr/>
+            </w:pPr>
+            <w:r>
+              <w:rPr>
+                <w:rFonts w:eastAsia="Calibri" w:cs="Calibri"/>
+                <w:color w:val="000000"/>
+                <w:kern w:val="0"/>
+                <w:sz w:val="20"/>
+                <w:szCs w:val="20"/>
+                <w:lang w:val="de-DE" w:eastAsia="de-DE" w:bidi="ar-SA"/>
+              </w:rPr>
+              <w:t>+50 +35 cm</w:t>
+            </w:r>
+          </w:p>
+        </w:tc>
+      </w:tr>
+      <w:tr>
+        <w:trPr>
+          <w:trHeight w:val="300" w:hRule="atLeast"/>
+        </w:trPr>
+        <w:tc>
+          <w:tcPr>
+            <w:tcW w:w="1911" w:type="dxa"/>
+            <w:tcBorders>
+              <w:right w:val="single" w:sz="4" w:space="0" w:color="7F7F7F"/>
+            </w:tcBorders>
+            <w:shd w:color="auto" w:fill="FFFFFF"/>
+          </w:tcPr>
+          <w:p>
+            <w:pPr>
+              <w:pStyle w:val="Normal"/>
+              <w:tabs>
+                <w:tab w:val="clear" w:pos="708"/>
+              </w:tabs>
+              <w:bidi w:val="0"/>
+              <w:spacing w:before="0" w:after="0"/>
+              <w:ind w:left="0" w:right="0" w:hanging="0"/>
+              <w:jc w:val="right"/>
+              <w:rPr/>
+            </w:pPr>
+            <w:r>
+              <w:rPr>
+                <w:rFonts w:eastAsia="Times New Roman" w:cs="Calibri"/>
+                <w:i/>
+                <w:iCs/>
+                <w:color w:val="000000"/>
+                <w:sz w:val="20"/>
+                <w:szCs w:val="20"/>
+                <w:lang w:eastAsia="de-DE"/>
+              </w:rPr>
+              <w:t>Referenz für den Plot</w:t>
+            </w:r>
+          </w:p>
+        </w:tc>
+        <w:tc>
+          <w:tcPr>
+            <w:tcW w:w="1385" w:type="dxa"/>
+            <w:tcBorders/>
+            <w:shd w:color="auto" w:fill="F2F2F2"/>
+            <w:vAlign w:val="bottom"/>
+          </w:tcPr>
+          <w:p>
+            <w:pPr>
+              <w:pStyle w:val="Normal"/>
+              <w:tabs>
+                <w:tab w:val="clear" w:pos="708"/>
+              </w:tabs>
+              <w:bidi w:val="0"/>
+              <w:spacing w:before="0" w:after="0"/>
+              <w:ind w:left="0" w:right="0" w:hanging="0"/>
+              <w:jc w:val="right"/>
+              <w:rPr/>
+            </w:pPr>
+            <w:r>
+              <w:rPr>
+                <w:rFonts w:cs="Calibri"/>
+                <w:color w:val="000000"/>
+              </w:rPr>
+              <w:t>74,66</w:t>
+            </w:r>
+          </w:p>
+        </w:tc>
+        <w:tc>
+          <w:tcPr>
+            <w:tcW w:w="1387" w:type="dxa"/>
+            <w:tcBorders/>
+            <w:shd w:color="auto" w:fill="F2F2F2"/>
+            <w:vAlign w:val="bottom"/>
+          </w:tcPr>
+          <w:p>
+            <w:pPr>
+              <w:pStyle w:val="Normal"/>
+              <w:tabs>
+                <w:tab w:val="clear" w:pos="708"/>
+              </w:tabs>
+              <w:bidi w:val="0"/>
+              <w:spacing w:before="0" w:after="0"/>
+              <w:ind w:left="0" w:right="0" w:hanging="0"/>
+              <w:jc w:val="right"/>
+              <w:rPr>
+                <w:rFonts w:ascii="Calibri" w:hAnsi="Calibri" w:eastAsia="Calibri" w:cs="Calibri"/>
+                <w:color w:val="000000"/>
+                <w:kern w:val="0"/>
+                <w:sz w:val="22"/>
+                <w:szCs w:val="22"/>
+                <w:lang w:val="de-DE" w:eastAsia="en-US" w:bidi="ar-SA"/>
+              </w:rPr>
+            </w:pPr>
+            <w:r>
+              <w:rPr>
+                <w:rFonts w:eastAsia="Calibri" w:cs="Calibri"/>
+                <w:color w:val="000000"/>
+                <w:kern w:val="0"/>
+                <w:sz w:val="22"/>
+                <w:szCs w:val="22"/>
+                <w:lang w:val="de-DE" w:eastAsia="en-US" w:bidi="ar-SA"/>
+              </w:rPr>
+              <w:t>100,08</w:t>
+            </w:r>
+          </w:p>
+        </w:tc>
+      </w:tr>
+    </w:tbl>
+    <w:p>
+      <w:pPr>
+        <w:pStyle w:val="Normal"/>
+        <w:spacing w:before="0" w:after="0"/>
+        <w:rPr/>
+      </w:pPr>
+      <w:r>
+        <w:rPr/>
+      </w:r>
+    </w:p>
+    <w:p>
+      <w:pPr>
+        <w:pStyle w:val="Normal"/>
+        <w:jc w:val="both"/>
+        <w:rPr/>
+      </w:pPr>
+      <w:r>
+        <w:rPr/>
+      </w:r>
+    </w:p>
+    <w:p>
+      <w:pPr>
+        <w:pStyle w:val="Normal"/>
+        <w:jc w:val="both"/>
+        <w:rPr/>
+      </w:pPr>
+      <w:r>
+        <w:rPr/>
+        <w:t>Plot 93 Baum 73 steht auf der Mitte der S-Kante</w:t>
+      </w:r>
+    </w:p>
+    <w:tbl>
+      <w:tblPr>
+        <w:tblW w:w="4706" w:type="dxa"/>
+        <w:jc w:val="left"/>
+        <w:tblInd w:w="0" w:type="dxa"/>
+        <w:tblLayout w:type="fixed"/>
+        <w:tblCellMar>
+          <w:top w:w="0" w:type="dxa"/>
+          <w:left w:w="108" w:type="dxa"/>
+          <w:bottom w:w="0" w:type="dxa"/>
+          <w:right w:w="108" w:type="dxa"/>
+        </w:tblCellMar>
+      </w:tblPr>
+      <w:tblGrid>
+        <w:gridCol w:w="1911"/>
+        <w:gridCol w:w="1385"/>
+        <w:gridCol w:w="1410"/>
+      </w:tblGrid>
+      <w:tr>
+        <w:trPr>
+          <w:trHeight w:val="300" w:hRule="atLeast"/>
+        </w:trPr>
+        <w:tc>
+          <w:tcPr>
+            <w:tcW w:w="1911" w:type="dxa"/>
+            <w:tcBorders>
+              <w:bottom w:val="single" w:sz="4" w:space="0" w:color="7F7F7F"/>
+            </w:tcBorders>
+            <w:shd w:color="auto" w:fill="FFFFFF"/>
+          </w:tcPr>
+          <w:p>
+            <w:pPr>
+              <w:pStyle w:val="Normal"/>
+              <w:tabs>
+                <w:tab w:val="clear" w:pos="708"/>
+              </w:tabs>
+              <w:bidi w:val="0"/>
+              <w:spacing w:before="0" w:after="0"/>
+              <w:ind w:left="0" w:right="0" w:hanging="0"/>
+              <w:jc w:val="right"/>
+              <w:rPr>
+                <w:rFonts w:eastAsia="Times New Roman" w:cs="Calibri"/>
+                <w:i/>
+                <w:i/>
+                <w:iCs/>
+                <w:color w:val="000000"/>
+                <w:sz w:val="20"/>
+                <w:szCs w:val="20"/>
+                <w:lang w:eastAsia="de-DE"/>
+              </w:rPr>
+            </w:pPr>
+            <w:r>
+              <w:rPr>
+                <w:rFonts w:eastAsia="Times New Roman" w:cs="Calibri"/>
+                <w:i/>
+                <w:iCs/>
+                <w:color w:val="000000"/>
+                <w:sz w:val="20"/>
+                <w:szCs w:val="20"/>
+                <w:lang w:eastAsia="de-DE"/>
+              </w:rPr>
+            </w:r>
+          </w:p>
+        </w:tc>
+        <w:tc>
+          <w:tcPr>
+            <w:tcW w:w="1385" w:type="dxa"/>
+            <w:tcBorders>
+              <w:bottom w:val="single" w:sz="4" w:space="0" w:color="7F7F7F"/>
+            </w:tcBorders>
+            <w:shd w:color="auto" w:fill="FFFFFF"/>
+          </w:tcPr>
+          <w:p>
+            <w:pPr>
+              <w:pStyle w:val="Normal"/>
+              <w:tabs>
+                <w:tab w:val="clear" w:pos="708"/>
+              </w:tabs>
+              <w:bidi w:val="0"/>
+              <w:spacing w:before="0" w:after="0"/>
+              <w:ind w:left="0" w:right="0" w:hanging="0"/>
+              <w:jc w:val="right"/>
+              <w:rPr/>
+            </w:pPr>
+            <w:r>
+              <w:rPr>
+                <w:rFonts w:eastAsia="Times New Roman" w:cs="Calibri"/>
+                <w:i/>
+                <w:iCs/>
+                <w:color w:val="000000"/>
+                <w:sz w:val="20"/>
+                <w:szCs w:val="20"/>
+                <w:lang w:eastAsia="de-DE"/>
+              </w:rPr>
+              <w:t>X Ostwert</w:t>
+            </w:r>
+          </w:p>
+        </w:tc>
+        <w:tc>
+          <w:tcPr>
+            <w:tcW w:w="1410" w:type="dxa"/>
+            <w:tcBorders>
+              <w:bottom w:val="single" w:sz="4" w:space="0" w:color="7F7F7F"/>
+            </w:tcBorders>
+            <w:shd w:color="auto" w:fill="FFFFFF"/>
+          </w:tcPr>
+          <w:p>
+            <w:pPr>
+              <w:pStyle w:val="Normal"/>
+              <w:tabs>
+                <w:tab w:val="clear" w:pos="708"/>
+              </w:tabs>
+              <w:bidi w:val="0"/>
+              <w:spacing w:before="0" w:after="0"/>
+              <w:ind w:left="0" w:right="0" w:hanging="0"/>
+              <w:jc w:val="right"/>
+              <w:rPr/>
+            </w:pPr>
+            <w:r>
+              <w:rPr>
+                <w:rFonts w:eastAsia="Times New Roman" w:cs="Calibri"/>
+                <w:i/>
+                <w:iCs/>
+                <w:color w:val="000000"/>
+                <w:sz w:val="20"/>
+                <w:szCs w:val="20"/>
+                <w:lang w:eastAsia="de-DE"/>
+              </w:rPr>
+              <w:t>Y Nordwert</w:t>
+            </w:r>
+          </w:p>
+        </w:tc>
+      </w:tr>
+      <w:tr>
+        <w:trPr>
+          <w:trHeight w:val="300" w:hRule="atLeast"/>
+        </w:trPr>
+        <w:tc>
+          <w:tcPr>
+            <w:tcW w:w="1911" w:type="dxa"/>
+            <w:tcBorders>
+              <w:right w:val="single" w:sz="4" w:space="0" w:color="7F7F7F"/>
+            </w:tcBorders>
+            <w:shd w:color="auto" w:fill="FFFFFF"/>
+          </w:tcPr>
+          <w:p>
+            <w:pPr>
+              <w:pStyle w:val="Normal"/>
+              <w:tabs>
+                <w:tab w:val="clear" w:pos="708"/>
+              </w:tabs>
+              <w:bidi w:val="0"/>
+              <w:spacing w:before="0" w:after="0"/>
+              <w:ind w:left="0" w:right="0" w:hanging="0"/>
+              <w:jc w:val="right"/>
+              <w:rPr/>
+            </w:pPr>
+            <w:r>
+              <w:rPr>
+                <w:rFonts w:eastAsia="Times New Roman" w:cs="Calibri"/>
+                <w:i/>
+                <w:iCs/>
+                <w:color w:val="000000"/>
+                <w:sz w:val="20"/>
+                <w:szCs w:val="20"/>
+                <w:lang w:eastAsia="de-DE"/>
+              </w:rPr>
+              <w:t>Werte des Baums</w:t>
+            </w:r>
+          </w:p>
+        </w:tc>
+        <w:tc>
+          <w:tcPr>
+            <w:tcW w:w="1385" w:type="dxa"/>
+            <w:tcBorders/>
+            <w:shd w:color="auto" w:fill="F2F2F2"/>
+            <w:vAlign w:val="bottom"/>
+          </w:tcPr>
+          <w:p>
+            <w:pPr>
+              <w:pStyle w:val="Normal"/>
+              <w:tabs>
+                <w:tab w:val="clear" w:pos="708"/>
+              </w:tabs>
+              <w:bidi w:val="0"/>
+              <w:spacing w:before="0" w:after="0"/>
+              <w:ind w:left="0" w:right="0" w:hanging="0"/>
+              <w:jc w:val="right"/>
+              <w:rPr>
+                <w:rFonts w:ascii="Calibri" w:hAnsi="Calibri" w:eastAsia="Calibri" w:cs="Calibri"/>
+                <w:color w:val="000000"/>
+                <w:kern w:val="0"/>
+                <w:sz w:val="22"/>
+                <w:szCs w:val="22"/>
+                <w:lang w:val="de-DE" w:eastAsia="en-US" w:bidi="ar-SA"/>
+              </w:rPr>
+            </w:pPr>
+            <w:r>
+              <w:rPr>
+                <w:rFonts w:eastAsia="Calibri" w:cs="Calibri"/>
+                <w:color w:val="000000"/>
+                <w:kern w:val="0"/>
+                <w:sz w:val="22"/>
+                <w:szCs w:val="22"/>
+                <w:lang w:val="de-DE" w:eastAsia="en-US" w:bidi="ar-SA"/>
+              </w:rPr>
+              <w:t>118.4</w:t>
+            </w:r>
+          </w:p>
+        </w:tc>
+        <w:tc>
+          <w:tcPr>
+            <w:tcW w:w="1410" w:type="dxa"/>
+            <w:tcBorders/>
+            <w:shd w:color="auto" w:fill="F2F2F2"/>
+            <w:vAlign w:val="bottom"/>
+          </w:tcPr>
+          <w:p>
+            <w:pPr>
+              <w:pStyle w:val="Normal"/>
+              <w:tabs>
+                <w:tab w:val="clear" w:pos="708"/>
+              </w:tabs>
+              <w:bidi w:val="0"/>
+              <w:spacing w:before="0" w:after="0"/>
+              <w:ind w:left="0" w:right="0" w:hanging="0"/>
+              <w:jc w:val="right"/>
+              <w:rPr/>
+            </w:pPr>
+            <w:r>
+              <w:rPr>
+                <w:rFonts w:cs="Calibri"/>
+                <w:color w:val="000000"/>
+              </w:rPr>
+              <w:t>126.18</w:t>
+            </w:r>
+          </w:p>
+        </w:tc>
+      </w:tr>
+      <w:tr>
+        <w:trPr>
+          <w:trHeight w:val="300" w:hRule="atLeast"/>
+        </w:trPr>
+        <w:tc>
+          <w:tcPr>
+            <w:tcW w:w="1911" w:type="dxa"/>
+            <w:tcBorders>
+              <w:right w:val="single" w:sz="4" w:space="0" w:color="7F7F7F"/>
+            </w:tcBorders>
+            <w:shd w:color="auto" w:fill="FFFFFF"/>
+          </w:tcPr>
+          <w:p>
+            <w:pPr>
+              <w:pStyle w:val="Normal"/>
+              <w:tabs>
+                <w:tab w:val="clear" w:pos="708"/>
+              </w:tabs>
+              <w:bidi w:val="0"/>
+              <w:spacing w:before="0" w:after="0"/>
+              <w:ind w:left="0" w:right="0" w:hanging="0"/>
+              <w:jc w:val="right"/>
+              <w:rPr/>
+            </w:pPr>
+            <w:r>
+              <w:rPr>
+                <w:rFonts w:eastAsia="Times New Roman" w:cs="Calibri"/>
+                <w:i/>
+                <w:iCs/>
+                <w:color w:val="000000"/>
+                <w:sz w:val="20"/>
+                <w:szCs w:val="20"/>
+                <w:lang w:eastAsia="de-DE"/>
+              </w:rPr>
+              <w:t>Distanz</w:t>
+            </w:r>
+          </w:p>
+        </w:tc>
+        <w:tc>
+          <w:tcPr>
+            <w:tcW w:w="1385" w:type="dxa"/>
+            <w:tcBorders/>
+          </w:tcPr>
+          <w:p>
+            <w:pPr>
+              <w:pStyle w:val="Normal"/>
+              <w:tabs>
+                <w:tab w:val="clear" w:pos="708"/>
+              </w:tabs>
+              <w:bidi w:val="0"/>
+              <w:spacing w:before="0" w:after="0"/>
+              <w:ind w:left="0" w:right="0" w:hanging="0"/>
+              <w:jc w:val="right"/>
+              <w:rPr/>
+            </w:pPr>
+            <w:r>
+              <w:rPr>
+                <w:rFonts w:eastAsia="Calibri" w:cs="Calibri"/>
+                <w:color w:val="000000"/>
+                <w:kern w:val="0"/>
+                <w:sz w:val="20"/>
+                <w:szCs w:val="20"/>
+                <w:lang w:val="de-DE" w:eastAsia="de-DE" w:bidi="ar-SA"/>
+              </w:rPr>
+              <w:t>0</w:t>
+            </w:r>
+            <w:r>
+              <w:rPr>
+                <w:rFonts w:cs="Calibri"/>
+                <w:color w:val="000000"/>
+                <w:sz w:val="20"/>
+                <w:szCs w:val="20"/>
+                <w:lang w:eastAsia="de-DE"/>
+              </w:rPr>
+              <w:t>cm</w:t>
+            </w:r>
+          </w:p>
+        </w:tc>
+        <w:tc>
+          <w:tcPr>
+            <w:tcW w:w="1410" w:type="dxa"/>
+            <w:tcBorders/>
+          </w:tcPr>
+          <w:p>
+            <w:pPr>
+              <w:pStyle w:val="ListParagraph"/>
+              <w:widowControl/>
+              <w:tabs>
+                <w:tab w:val="clear" w:pos="708"/>
+              </w:tabs>
+              <w:suppressAutoHyphens w:val="true"/>
+              <w:bidi w:val="0"/>
+              <w:spacing w:lineRule="auto" w:line="259" w:before="0" w:after="0"/>
+              <w:ind w:left="0" w:right="0" w:hanging="0"/>
+              <w:contextualSpacing/>
+              <w:jc w:val="right"/>
+              <w:rPr>
+                <w:rFonts w:ascii="Calibri" w:hAnsi="Calibri" w:eastAsia="Calibri" w:cs="Calibri"/>
+                <w:color w:val="000000"/>
+                <w:kern w:val="0"/>
+                <w:sz w:val="20"/>
+                <w:szCs w:val="20"/>
+                <w:lang w:val="de-DE" w:eastAsia="de-DE" w:bidi="ar-SA"/>
+              </w:rPr>
+            </w:pPr>
+            <w:r>
+              <w:rPr>
+                <w:rFonts w:eastAsia="Calibri" w:cs="Calibri"/>
+                <w:color w:val="000000"/>
+                <w:kern w:val="0"/>
+                <w:sz w:val="20"/>
+                <w:szCs w:val="20"/>
+                <w:lang w:val="de-DE" w:eastAsia="de-DE" w:bidi="ar-SA"/>
+              </w:rPr>
+              <w:t>+50cm</w:t>
+            </w:r>
+          </w:p>
+        </w:tc>
+      </w:tr>
+      <w:tr>
+        <w:trPr>
+          <w:trHeight w:val="300" w:hRule="atLeast"/>
+        </w:trPr>
+        <w:tc>
+          <w:tcPr>
+            <w:tcW w:w="1911" w:type="dxa"/>
+            <w:tcBorders>
+              <w:right w:val="single" w:sz="4" w:space="0" w:color="7F7F7F"/>
+            </w:tcBorders>
+            <w:shd w:color="auto" w:fill="FFFFFF"/>
+          </w:tcPr>
+          <w:p>
+            <w:pPr>
+              <w:pStyle w:val="Normal"/>
+              <w:tabs>
+                <w:tab w:val="clear" w:pos="708"/>
+              </w:tabs>
+              <w:bidi w:val="0"/>
+              <w:spacing w:before="0" w:after="0"/>
+              <w:ind w:left="0" w:right="0" w:hanging="0"/>
+              <w:jc w:val="right"/>
+              <w:rPr/>
+            </w:pPr>
+            <w:r>
+              <w:rPr>
+                <w:rFonts w:eastAsia="Times New Roman" w:cs="Calibri"/>
+                <w:i/>
+                <w:iCs/>
+                <w:color w:val="000000"/>
+                <w:sz w:val="20"/>
+                <w:szCs w:val="20"/>
+                <w:lang w:eastAsia="de-DE"/>
+              </w:rPr>
+              <w:t>Referenz für den Plot</w:t>
+            </w:r>
+          </w:p>
+        </w:tc>
+        <w:tc>
+          <w:tcPr>
+            <w:tcW w:w="1385" w:type="dxa"/>
+            <w:tcBorders/>
+            <w:shd w:color="auto" w:fill="F2F2F2"/>
+            <w:vAlign w:val="bottom"/>
+          </w:tcPr>
+          <w:p>
+            <w:pPr>
+              <w:pStyle w:val="Normal"/>
+              <w:tabs>
+                <w:tab w:val="clear" w:pos="708"/>
+              </w:tabs>
+              <w:bidi w:val="0"/>
+              <w:spacing w:before="0" w:after="0"/>
+              <w:ind w:left="0" w:right="0" w:hanging="0"/>
+              <w:jc w:val="right"/>
+              <w:rPr>
+                <w:rFonts w:ascii="Calibri" w:hAnsi="Calibri" w:eastAsia="Calibri" w:cs="Calibri"/>
+                <w:color w:val="000000"/>
+                <w:kern w:val="0"/>
+                <w:sz w:val="22"/>
+                <w:szCs w:val="22"/>
+                <w:lang w:val="de-DE" w:eastAsia="en-US" w:bidi="ar-SA"/>
+              </w:rPr>
+            </w:pPr>
+            <w:r>
+              <w:rPr>
+                <w:rFonts w:eastAsia="Calibri" w:cs="Calibri"/>
+                <w:color w:val="000000"/>
+                <w:kern w:val="0"/>
+                <w:sz w:val="22"/>
+                <w:szCs w:val="22"/>
+                <w:lang w:val="de-DE" w:eastAsia="en-US" w:bidi="ar-SA"/>
+              </w:rPr>
+              <w:t>118.4</w:t>
+            </w:r>
+          </w:p>
+        </w:tc>
+        <w:tc>
+          <w:tcPr>
+            <w:tcW w:w="1410" w:type="dxa"/>
+            <w:tcBorders/>
+            <w:shd w:color="auto" w:fill="F2F2F2"/>
+            <w:vAlign w:val="bottom"/>
+          </w:tcPr>
+          <w:p>
+            <w:pPr>
+              <w:pStyle w:val="Normal"/>
+              <w:tabs>
+                <w:tab w:val="clear" w:pos="708"/>
+              </w:tabs>
+              <w:bidi w:val="0"/>
+              <w:spacing w:before="0" w:after="0"/>
+              <w:ind w:left="0" w:right="0" w:hanging="0"/>
+              <w:jc w:val="right"/>
+              <w:rPr/>
+            </w:pPr>
+            <w:r>
+              <w:rPr>
+                <w:rFonts w:cs="Calibri"/>
+                <w:color w:val="000000"/>
+              </w:rPr>
+              <w:t>126.68</w:t>
+            </w:r>
+          </w:p>
+        </w:tc>
+      </w:tr>
+    </w:tbl>
+    <w:p>
+      <w:pPr>
+        <w:pStyle w:val="Normal"/>
+        <w:spacing w:before="0" w:after="0"/>
+        <w:rPr/>
+      </w:pPr>
+      <w:r>
+        <w:rPr/>
+      </w:r>
+    </w:p>
+    <w:p>
+      <w:pPr>
+        <w:pStyle w:val="Normal"/>
+        <w:jc w:val="both"/>
+        <w:rPr/>
+      </w:pPr>
+      <w:r>
+        <w:rPr/>
+      </w:r>
+    </w:p>
+    <w:p>
+      <w:pPr>
+        <w:pStyle w:val="Normal"/>
+        <w:jc w:val="both"/>
+        <w:rPr/>
+      </w:pPr>
+      <w:r>
+        <w:rPr/>
+        <w:t>Plot 68 Baum  41 steht mittig des NO Quadranten</w:t>
+      </w:r>
+    </w:p>
+    <w:tbl>
+      <w:tblPr>
+        <w:tblW w:w="4683" w:type="dxa"/>
+        <w:jc w:val="left"/>
+        <w:tblInd w:w="0" w:type="dxa"/>
+        <w:tblLayout w:type="fixed"/>
+        <w:tblCellMar>
+          <w:top w:w="0" w:type="dxa"/>
+          <w:left w:w="108" w:type="dxa"/>
+          <w:bottom w:w="0" w:type="dxa"/>
+          <w:right w:w="108" w:type="dxa"/>
+        </w:tblCellMar>
+      </w:tblPr>
+      <w:tblGrid>
+        <w:gridCol w:w="1911"/>
+        <w:gridCol w:w="1385"/>
+        <w:gridCol w:w="1387"/>
+      </w:tblGrid>
+      <w:tr>
+        <w:trPr>
+          <w:trHeight w:val="300" w:hRule="atLeast"/>
+        </w:trPr>
+        <w:tc>
+          <w:tcPr>
+            <w:tcW w:w="1911" w:type="dxa"/>
+            <w:tcBorders>
+              <w:bottom w:val="single" w:sz="4" w:space="0" w:color="7F7F7F"/>
+            </w:tcBorders>
+            <w:shd w:color="auto" w:fill="FFFFFF"/>
+          </w:tcPr>
+          <w:p>
+            <w:pPr>
+              <w:pStyle w:val="Normal"/>
+              <w:tabs>
+                <w:tab w:val="clear" w:pos="708"/>
+              </w:tabs>
+              <w:bidi w:val="0"/>
+              <w:spacing w:before="0" w:after="0"/>
+              <w:ind w:left="0" w:right="0" w:hanging="0"/>
+              <w:jc w:val="right"/>
+              <w:rPr>
+                <w:rFonts w:eastAsia="Times New Roman" w:cs="Calibri"/>
+                <w:i/>
+                <w:i/>
+                <w:iCs/>
+                <w:color w:val="000000"/>
+                <w:sz w:val="20"/>
+                <w:szCs w:val="20"/>
+                <w:lang w:eastAsia="de-DE"/>
+              </w:rPr>
+            </w:pPr>
+            <w:r>
+              <w:rPr>
+                <w:rFonts w:eastAsia="Times New Roman" w:cs="Calibri"/>
+                <w:i/>
+                <w:iCs/>
+                <w:color w:val="000000"/>
+                <w:sz w:val="20"/>
+                <w:szCs w:val="20"/>
+                <w:lang w:eastAsia="de-DE"/>
+              </w:rPr>
+            </w:r>
+          </w:p>
+        </w:tc>
+        <w:tc>
+          <w:tcPr>
+            <w:tcW w:w="1385" w:type="dxa"/>
+            <w:tcBorders>
+              <w:bottom w:val="single" w:sz="4" w:space="0" w:color="7F7F7F"/>
+            </w:tcBorders>
+            <w:shd w:color="auto" w:fill="FFFFFF"/>
+          </w:tcPr>
+          <w:p>
+            <w:pPr>
+              <w:pStyle w:val="Normal"/>
+              <w:tabs>
+                <w:tab w:val="clear" w:pos="708"/>
+              </w:tabs>
+              <w:bidi w:val="0"/>
+              <w:spacing w:before="0" w:after="0"/>
+              <w:ind w:left="0" w:right="0" w:hanging="0"/>
+              <w:jc w:val="right"/>
+              <w:rPr/>
+            </w:pPr>
+            <w:r>
+              <w:rPr>
+                <w:rFonts w:eastAsia="Times New Roman" w:cs="Calibri"/>
+                <w:i/>
+                <w:iCs/>
+                <w:color w:val="000000"/>
+                <w:sz w:val="20"/>
+                <w:szCs w:val="20"/>
+                <w:lang w:eastAsia="de-DE"/>
+              </w:rPr>
+              <w:t>X Ostwert</w:t>
+            </w:r>
+          </w:p>
+        </w:tc>
+        <w:tc>
+          <w:tcPr>
+            <w:tcW w:w="1387" w:type="dxa"/>
+            <w:tcBorders>
+              <w:bottom w:val="single" w:sz="4" w:space="0" w:color="7F7F7F"/>
+            </w:tcBorders>
+            <w:shd w:color="auto" w:fill="FFFFFF"/>
+          </w:tcPr>
+          <w:p>
+            <w:pPr>
+              <w:pStyle w:val="Normal"/>
+              <w:tabs>
+                <w:tab w:val="clear" w:pos="708"/>
+              </w:tabs>
+              <w:bidi w:val="0"/>
+              <w:spacing w:before="0" w:after="0"/>
+              <w:ind w:left="0" w:right="0" w:hanging="0"/>
+              <w:jc w:val="right"/>
+              <w:rPr/>
+            </w:pPr>
+            <w:r>
+              <w:rPr>
+                <w:rFonts w:eastAsia="Times New Roman" w:cs="Calibri"/>
+                <w:i/>
+                <w:iCs/>
+                <w:color w:val="000000"/>
+                <w:sz w:val="20"/>
+                <w:szCs w:val="20"/>
+                <w:lang w:eastAsia="de-DE"/>
+              </w:rPr>
+              <w:t>Y Nordwert</w:t>
+            </w:r>
+          </w:p>
+        </w:tc>
+      </w:tr>
+      <w:tr>
+        <w:trPr>
+          <w:trHeight w:val="300" w:hRule="atLeast"/>
+        </w:trPr>
+        <w:tc>
+          <w:tcPr>
+            <w:tcW w:w="1911" w:type="dxa"/>
+            <w:tcBorders>
+              <w:right w:val="single" w:sz="4" w:space="0" w:color="7F7F7F"/>
+            </w:tcBorders>
+            <w:shd w:color="auto" w:fill="FFFFFF"/>
+          </w:tcPr>
+          <w:p>
+            <w:pPr>
+              <w:pStyle w:val="Normal"/>
+              <w:tabs>
+                <w:tab w:val="clear" w:pos="708"/>
+              </w:tabs>
+              <w:bidi w:val="0"/>
+              <w:spacing w:before="0" w:after="0"/>
+              <w:ind w:left="0" w:right="0" w:hanging="0"/>
+              <w:jc w:val="right"/>
+              <w:rPr/>
+            </w:pPr>
+            <w:r>
+              <w:rPr>
+                <w:rFonts w:eastAsia="Times New Roman" w:cs="Calibri"/>
+                <w:i/>
+                <w:iCs/>
+                <w:color w:val="000000"/>
+                <w:sz w:val="20"/>
+                <w:szCs w:val="20"/>
+                <w:lang w:eastAsia="de-DE"/>
+              </w:rPr>
+              <w:t>Werte des Baums</w:t>
+            </w:r>
+          </w:p>
+        </w:tc>
+        <w:tc>
+          <w:tcPr>
+            <w:tcW w:w="1385" w:type="dxa"/>
+            <w:tcBorders/>
+            <w:shd w:color="auto" w:fill="F2F2F2"/>
+            <w:vAlign w:val="bottom"/>
+          </w:tcPr>
+          <w:p>
+            <w:pPr>
+              <w:pStyle w:val="Normal"/>
+              <w:tabs>
+                <w:tab w:val="clear" w:pos="708"/>
+              </w:tabs>
+              <w:bidi w:val="0"/>
+              <w:spacing w:before="0" w:after="0"/>
+              <w:ind w:left="0" w:right="0" w:hanging="0"/>
+              <w:jc w:val="right"/>
+              <w:rPr>
+                <w:rFonts w:ascii="Calibri" w:hAnsi="Calibri" w:eastAsia="Calibri" w:cs="Calibri"/>
+                <w:color w:val="000000"/>
+                <w:kern w:val="0"/>
+                <w:sz w:val="22"/>
+                <w:szCs w:val="22"/>
+                <w:lang w:val="de-DE" w:eastAsia="en-US" w:bidi="ar-SA"/>
+              </w:rPr>
+            </w:pPr>
+            <w:r>
+              <w:rPr>
+                <w:rFonts w:eastAsia="Calibri" w:cs="Calibri"/>
+                <w:color w:val="000000"/>
+                <w:kern w:val="0"/>
+                <w:sz w:val="22"/>
+                <w:szCs w:val="22"/>
+                <w:lang w:val="de-DE" w:eastAsia="en-US" w:bidi="ar-SA"/>
+              </w:rPr>
+              <w:t>116.42</w:t>
+            </w:r>
+          </w:p>
+        </w:tc>
+        <w:tc>
+          <w:tcPr>
+            <w:tcW w:w="1387" w:type="dxa"/>
+            <w:tcBorders/>
+            <w:shd w:color="auto" w:fill="F2F2F2"/>
+            <w:vAlign w:val="bottom"/>
+          </w:tcPr>
+          <w:p>
+            <w:pPr>
+              <w:pStyle w:val="Normal"/>
+              <w:tabs>
+                <w:tab w:val="clear" w:pos="708"/>
+              </w:tabs>
+              <w:bidi w:val="0"/>
+              <w:spacing w:before="0" w:after="0"/>
+              <w:ind w:left="0" w:right="0" w:hanging="0"/>
+              <w:jc w:val="right"/>
+              <w:rPr/>
+            </w:pPr>
+            <w:r>
+              <w:rPr>
+                <w:rFonts w:cs="Calibri"/>
+                <w:color w:val="000000"/>
+              </w:rPr>
+              <w:t>41.72</w:t>
+            </w:r>
+          </w:p>
+        </w:tc>
+      </w:tr>
+      <w:tr>
+        <w:trPr>
+          <w:trHeight w:val="300" w:hRule="atLeast"/>
+        </w:trPr>
+        <w:tc>
+          <w:tcPr>
+            <w:tcW w:w="1911" w:type="dxa"/>
+            <w:tcBorders>
+              <w:right w:val="single" w:sz="4" w:space="0" w:color="7F7F7F"/>
+            </w:tcBorders>
+            <w:shd w:color="auto" w:fill="FFFFFF"/>
+          </w:tcPr>
+          <w:p>
+            <w:pPr>
+              <w:pStyle w:val="Normal"/>
+              <w:tabs>
+                <w:tab w:val="clear" w:pos="708"/>
+              </w:tabs>
+              <w:bidi w:val="0"/>
+              <w:spacing w:before="0" w:after="0"/>
+              <w:ind w:left="0" w:right="0" w:hanging="0"/>
+              <w:jc w:val="right"/>
+              <w:rPr/>
+            </w:pPr>
+            <w:r>
+              <w:rPr>
+                <w:rFonts w:eastAsia="Times New Roman" w:cs="Calibri"/>
+                <w:i/>
+                <w:iCs/>
+                <w:color w:val="000000"/>
+                <w:sz w:val="20"/>
+                <w:szCs w:val="20"/>
+                <w:lang w:eastAsia="de-DE"/>
+              </w:rPr>
+              <w:t>Distanz</w:t>
+            </w:r>
+          </w:p>
+        </w:tc>
+        <w:tc>
+          <w:tcPr>
+            <w:tcW w:w="1385" w:type="dxa"/>
+            <w:tcBorders/>
+          </w:tcPr>
+          <w:p>
+            <w:pPr>
+              <w:pStyle w:val="Normal"/>
+              <w:tabs>
+                <w:tab w:val="clear" w:pos="708"/>
+              </w:tabs>
+              <w:bidi w:val="0"/>
+              <w:spacing w:before="0" w:after="0"/>
+              <w:ind w:left="0" w:right="0" w:hanging="0"/>
+              <w:jc w:val="right"/>
+              <w:rPr/>
+            </w:pPr>
+            <w:r>
+              <w:rPr>
+                <w:rFonts w:cs="Calibri"/>
+                <w:color w:val="000000"/>
+                <w:sz w:val="20"/>
+                <w:szCs w:val="20"/>
+                <w:lang w:eastAsia="de-DE"/>
+              </w:rPr>
+              <w:t>-</w:t>
+            </w:r>
+            <w:r>
+              <w:rPr>
+                <w:rFonts w:cs="Calibri"/>
+                <w:color w:val="000000"/>
+                <w:sz w:val="20"/>
+                <w:szCs w:val="20"/>
+                <w:lang w:eastAsia="de-DE"/>
+              </w:rPr>
+              <w:t>25</w:t>
+            </w:r>
+            <w:r>
+              <w:rPr>
+                <w:rFonts w:cs="Calibri"/>
+                <w:color w:val="000000"/>
+                <w:sz w:val="20"/>
+                <w:szCs w:val="20"/>
+                <w:lang w:eastAsia="de-DE"/>
+              </w:rPr>
+              <w:t>cm</w:t>
+            </w:r>
+          </w:p>
+        </w:tc>
+        <w:tc>
+          <w:tcPr>
+            <w:tcW w:w="1387" w:type="dxa"/>
+            <w:tcBorders/>
+          </w:tcPr>
+          <w:p>
+            <w:pPr>
+              <w:pStyle w:val="ListParagraph"/>
+              <w:widowControl/>
+              <w:tabs>
+                <w:tab w:val="clear" w:pos="708"/>
+              </w:tabs>
+              <w:suppressAutoHyphens w:val="true"/>
+              <w:bidi w:val="0"/>
+              <w:spacing w:lineRule="auto" w:line="259" w:before="0" w:after="0"/>
+              <w:ind w:left="170" w:right="0" w:hanging="0"/>
+              <w:contextualSpacing/>
+              <w:jc w:val="center"/>
+              <w:rPr/>
+            </w:pPr>
+            <w:r>
+              <w:rPr>
+                <w:rFonts w:cs="Calibri"/>
+                <w:color w:val="000000"/>
+                <w:sz w:val="20"/>
+                <w:szCs w:val="20"/>
+                <w:lang w:eastAsia="de-DE"/>
+              </w:rPr>
+              <w:t>-</w:t>
+            </w:r>
+            <w:r>
+              <w:rPr>
+                <w:rFonts w:cs="Calibri"/>
+                <w:color w:val="000000"/>
+                <w:sz w:val="20"/>
+                <w:szCs w:val="20"/>
+                <w:lang w:eastAsia="de-DE"/>
+              </w:rPr>
+              <w:t>25cm</w:t>
+            </w:r>
+          </w:p>
+        </w:tc>
+      </w:tr>
+      <w:tr>
+        <w:trPr>
+          <w:trHeight w:val="300" w:hRule="atLeast"/>
+        </w:trPr>
+        <w:tc>
+          <w:tcPr>
+            <w:tcW w:w="1911" w:type="dxa"/>
+            <w:tcBorders>
+              <w:right w:val="single" w:sz="4" w:space="0" w:color="7F7F7F"/>
+            </w:tcBorders>
+            <w:shd w:color="auto" w:fill="FFFFFF"/>
+          </w:tcPr>
+          <w:p>
+            <w:pPr>
+              <w:pStyle w:val="Normal"/>
+              <w:tabs>
+                <w:tab w:val="clear" w:pos="708"/>
+              </w:tabs>
+              <w:bidi w:val="0"/>
+              <w:spacing w:before="0" w:after="0"/>
+              <w:ind w:left="0" w:right="0" w:hanging="0"/>
+              <w:jc w:val="right"/>
+              <w:rPr/>
+            </w:pPr>
+            <w:r>
+              <w:rPr>
+                <w:rFonts w:eastAsia="Times New Roman" w:cs="Calibri"/>
+                <w:i/>
+                <w:iCs/>
+                <w:color w:val="000000"/>
+                <w:sz w:val="20"/>
+                <w:szCs w:val="20"/>
+                <w:lang w:eastAsia="de-DE"/>
+              </w:rPr>
+              <w:t>Referenz für den Plot</w:t>
+            </w:r>
+          </w:p>
+        </w:tc>
+        <w:tc>
+          <w:tcPr>
+            <w:tcW w:w="1385" w:type="dxa"/>
+            <w:tcBorders/>
+            <w:shd w:color="auto" w:fill="F2F2F2"/>
+            <w:vAlign w:val="bottom"/>
+          </w:tcPr>
+          <w:p>
+            <w:pPr>
+              <w:pStyle w:val="Normal"/>
+              <w:tabs>
+                <w:tab w:val="clear" w:pos="708"/>
+              </w:tabs>
+              <w:bidi w:val="0"/>
+              <w:spacing w:before="0" w:after="0"/>
+              <w:ind w:left="0" w:right="0" w:hanging="0"/>
+              <w:jc w:val="right"/>
+              <w:rPr>
+                <w:rFonts w:ascii="Calibri" w:hAnsi="Calibri" w:eastAsia="Calibri" w:cs="Calibri"/>
+                <w:color w:val="000000"/>
+                <w:kern w:val="0"/>
+                <w:sz w:val="22"/>
+                <w:szCs w:val="22"/>
+                <w:lang w:val="de-DE" w:eastAsia="en-US" w:bidi="ar-SA"/>
+              </w:rPr>
+            </w:pPr>
+            <w:r>
+              <w:rPr>
+                <w:rFonts w:eastAsia="Calibri" w:cs="Calibri"/>
+                <w:color w:val="000000"/>
+                <w:kern w:val="0"/>
+                <w:sz w:val="22"/>
+                <w:szCs w:val="22"/>
+                <w:lang w:val="de-DE" w:eastAsia="en-US" w:bidi="ar-SA"/>
+              </w:rPr>
+              <w:t>116.17</w:t>
+            </w:r>
+          </w:p>
+        </w:tc>
+        <w:tc>
+          <w:tcPr>
+            <w:tcW w:w="1387" w:type="dxa"/>
+            <w:tcBorders/>
+            <w:shd w:color="auto" w:fill="F2F2F2"/>
+            <w:vAlign w:val="bottom"/>
+          </w:tcPr>
+          <w:p>
+            <w:pPr>
+              <w:pStyle w:val="Normal"/>
+              <w:tabs>
+                <w:tab w:val="clear" w:pos="708"/>
+              </w:tabs>
+              <w:bidi w:val="0"/>
+              <w:spacing w:before="0" w:after="0"/>
+              <w:ind w:left="0" w:right="0" w:hanging="0"/>
+              <w:jc w:val="right"/>
+              <w:rPr/>
+            </w:pPr>
+            <w:r>
+              <w:rPr>
+                <w:rFonts w:cs="Calibri"/>
+                <w:color w:val="000000"/>
+              </w:rPr>
+              <w:t>41.47</w:t>
+            </w:r>
+          </w:p>
+        </w:tc>
+      </w:tr>
+    </w:tbl>
+    <w:p>
+      <w:pPr>
+        <w:pStyle w:val="Normal"/>
+        <w:spacing w:before="0" w:after="0"/>
         <w:rPr/>
       </w:pPr>
       <w:r>
@@ -510,7 +1992,7 @@
     <w:sectPr>
       <w:type w:val="nextPage"/>
       <w:pgSz w:w="11906" w:h="16838"/>
-      <w:pgMar w:left="1417" w:right="1417" w:gutter="0" w:header="0" w:top="1417" w:footer="0" w:bottom="1134"/>
+      <w:pgMar w:left="1417" w:right="1417" w:header="0" w:top="1417" w:footer="0" w:bottom="1134" w:gutter="0"/>
       <w:pgNumType w:fmt="decimal"/>
       <w:formProt w:val="false"/>
       <w:textDirection w:val="lrTb"/>
@@ -937,10 +2419,10 @@
     <w:qFormat/>
     <w:rPr/>
   </w:style>
-  <w:style w:type="paragraph" w:styleId="Heading">
-    <w:name w:val="Heading"/>
+  <w:style w:type="paragraph" w:styleId="Berschrift">
+    <w:name w:val="Überschrift"/>
     <w:basedOn w:val="Normal"/>
-    <w:next w:val="TextBody"/>
+    <w:next w:val="Textkrper"/>
     <w:qFormat/>
     <w:pPr>
       <w:keepNext w:val="true"/>
@@ -952,7 +2434,7 @@
       <w:szCs w:val="28"/>
     </w:rPr>
   </w:style>
-  <w:style w:type="paragraph" w:styleId="TextBody">
+  <w:style w:type="paragraph" w:styleId="Textkrper">
     <w:name w:val="Body Text"/>
     <w:basedOn w:val="Normal"/>
     <w:pPr>
@@ -960,15 +2442,15 @@
     </w:pPr>
     <w:rPr/>
   </w:style>
-  <w:style w:type="paragraph" w:styleId="List">
+  <w:style w:type="paragraph" w:styleId="Aufzhlung">
     <w:name w:val="List"/>
-    <w:basedOn w:val="TextBody"/>
+    <w:basedOn w:val="Textkrper"/>
     <w:pPr/>
     <w:rPr>
       <w:rFonts w:cs="Mangal"/>
     </w:rPr>
   </w:style>
-  <w:style w:type="paragraph" w:styleId="Caption">
+  <w:style w:type="paragraph" w:styleId="Beschriftung">
     <w:name w:val="Caption"/>
     <w:basedOn w:val="Normal"/>
     <w:qFormat/>
@@ -984,8 +2466,8 @@
       <w:szCs w:val="24"/>
     </w:rPr>
   </w:style>
-  <w:style w:type="paragraph" w:styleId="Index">
-    <w:name w:val="Index"/>
+  <w:style w:type="paragraph" w:styleId="Verzeichnis">
+    <w:name w:val="Verzeichnis"/>
     <w:basedOn w:val="Normal"/>
     <w:qFormat/>
     <w:pPr>
@@ -995,6 +2477,45 @@
       <w:rFonts w:cs="Mangal"/>
       <w:lang w:val="zxx" w:eastAsia="zxx" w:bidi="zxx"/>
     </w:rPr>
+  </w:style>
+  <w:style w:type="paragraph" w:styleId="NormalTable">
+    <w:name w:val="Normal Table"/>
+    <w:qFormat/>
+    <w:pPr>
+      <w:widowControl/>
+      <w:bidi w:val="0"/>
+      <w:spacing w:lineRule="auto" w:line="256" w:before="0" w:after="160"/>
+      <w:jc w:val="left"/>
+      <w:textAlignment w:val="auto"/>
+    </w:pPr>
+    <w:rPr>
+      <w:rFonts w:ascii="Calibri" w:hAnsi="Calibri" w:eastAsia="Calibri" w:cs="Times New Roman" w:asciiTheme="minorHAnsi" w:eastAsiaTheme="minorHAnsi" w:hAnsiTheme="minorHAnsi"/>
+      <w:color w:val="auto"/>
+      <w:kern w:val="0"/>
+      <w:sz w:val="22"/>
+      <w:szCs w:val="22"/>
+      <w:lang w:val="de-DE" w:eastAsia="en-US" w:bidi="ar-SA"/>
+    </w:rPr>
+  </w:style>
+  <w:style w:type="paragraph" w:styleId="PlainTable5">
+    <w:name w:val="Plain Table 5"/>
+    <w:basedOn w:val="NormalTable"/>
+    <w:qFormat/>
+    <w:pPr>
+      <w:spacing w:lineRule="auto" w:line="240" w:before="0" w:after="0"/>
+    </w:pPr>
+    <w:rPr/>
+  </w:style>
+  <w:style w:type="paragraph" w:styleId="ListParagraph">
+    <w:name w:val="List Paragraph"/>
+    <w:basedOn w:val="Normal"/>
+    <w:qFormat/>
+    <w:pPr>
+      <w:spacing w:before="0" w:after="160"/>
+      <w:ind w:left="720" w:hanging="0"/>
+      <w:contextualSpacing/>
+    </w:pPr>
+    <w:rPr/>
   </w:style>
   <w:style w:type="numbering" w:styleId="NoList" w:default="1">
     <w:name w:val="No List"/>

</xml_diff>